<commit_message>
Correcion pagina ajuste de requisitos
</commit_message>
<xml_diff>
--- a/LABORATORIO/PL3/PL3_AlbertoGonzálezMartínez.docx
+++ b/LABORATORIO/PL3/PL3_AlbertoGonzálezMartínez.docx
@@ -51,7 +51,7 @@
                     </pic:cNvPicPr>
                   </pic:nvPicPr>
                   <pic:blipFill>
-                    <a:blip r:embed="rId4">
+                    <a:blip r:embed="rId6">
                       <a:extLst>
                         <a:ext uri="{28A0092B-C50C-407E-A947-70E740481C1C}">
                           <a14:useLocalDpi xmlns:a14="http://schemas.microsoft.com/office/drawing/2010/main" val="0"/>
@@ -111,14 +111,7 @@
           <w:sz w:val="100"/>
           <w:szCs w:val="100"/>
         </w:rPr>
-        <w:t xml:space="preserve">PRACTICA </w:t>
-      </w:r>
-      <w:r>
-        <w:rPr>
-          <w:sz w:val="100"/>
-          <w:szCs w:val="100"/>
-        </w:rPr>
-        <w:t>3</w:t>
+        <w:t>PRACTICA 3</w:t>
       </w:r>
     </w:p>
     <w:p>
@@ -144,30 +137,8 @@
           <w:szCs w:val="60"/>
         </w:rPr>
         <w:tab/>
-      </w:r>
-      <w:r>
-        <w:rPr>
-          <w:b/>
-          <w:bCs/>
-          <w:sz w:val="60"/>
-          <w:szCs w:val="60"/>
-        </w:rPr>
         <w:t>Lenguajes de marcado</w:t>
       </w:r>
-    </w:p>
-    <w:p/>
-    <w:p/>
-    <w:p/>
-    <w:p/>
-    <w:p>
-      <w:bookmarkStart w:id="0" w:name="_GoBack"/>
-      <w:bookmarkEnd w:id="0"/>
-    </w:p>
-    <w:p/>
-    <w:p>
-      <w:pPr>
-        <w:jc w:val="center"/>
-      </w:pPr>
     </w:p>
     <w:p/>
     <w:p/>
@@ -177,6 +148,17 @@
     <w:p/>
     <w:p>
       <w:pPr>
+        <w:jc w:val="center"/>
+      </w:pPr>
+    </w:p>
+    <w:p/>
+    <w:p/>
+    <w:p/>
+    <w:p/>
+    <w:p/>
+    <w:p/>
+    <w:p>
+      <w:pPr>
         <w:jc w:val="right"/>
       </w:pPr>
       <w:r>
@@ -192,14 +174,724 @@
       </w:r>
     </w:p>
     <w:p>
-      <w:r>
+      <w:pPr>
         <w:rPr>
           <w:b/>
           <w:bCs/>
           <w:u w:val="single"/>
         </w:rPr>
-        <w:br w:type="page"/>
-      </w:r>
+      </w:pPr>
+      <w:r>
+        <w:rPr>
+          <w:b/>
+          <w:bCs/>
+          <w:u w:val="single"/>
+        </w:rPr>
+        <w:lastRenderedPageBreak/>
+        <w:t xml:space="preserve">1. Introducción </w:t>
+      </w:r>
+    </w:p>
+    <w:p>
+      <w:r>
+        <w:t xml:space="preserve">En esta práctica se va </w:t>
+      </w:r>
+      <w:r>
+        <w:t>a mostrar la página web creada para un hipotética tienda de venta online de ordenadores</w:t>
+      </w:r>
+      <w:r>
+        <w:t>, primero enseñando como se ha subido la página web al servidor Apache y por último enseñando el resultado final mediante capturas de pantalla.</w:t>
+      </w:r>
+    </w:p>
+    <w:p>
+      <w:r>
+        <w:t xml:space="preserve">Para la página </w:t>
+      </w:r>
+      <w:r>
+        <w:t>web se han creado y programado distintos archivos, por un lado, tenemos 10 archivos HTML</w:t>
+      </w:r>
+      <w:r>
+        <w:t xml:space="preserve">, </w:t>
+      </w:r>
+      <w:r>
+        <w:t xml:space="preserve">los cuales </w:t>
+      </w:r>
+      <w:r>
+        <w:t xml:space="preserve">se corresponden con 10 páginas webs diferentes que están unidas entre si </w:t>
+      </w:r>
+      <w:r>
+        <w:t>además de disponer de enlaces externos.</w:t>
+      </w:r>
+      <w:r>
+        <w:t xml:space="preserve"> También </w:t>
+      </w:r>
+      <w:r>
+        <w:t xml:space="preserve">hay un XML donde guardamos la información de la tabla y </w:t>
+      </w:r>
+      <w:r>
+        <w:t>un XLS donde generamos</w:t>
+      </w:r>
+      <w:r>
+        <w:t xml:space="preserve"> el documento HTML donde insertamos la tabla con la información</w:t>
+      </w:r>
+      <w:r>
+        <w:t xml:space="preserve"> del XML.</w:t>
+      </w:r>
+      <w:r>
+        <w:t xml:space="preserve"> También tenemos imágenes e iconos.</w:t>
+      </w:r>
+    </w:p>
+    <w:p/>
+    <w:p>
+      <w:pPr>
+        <w:rPr>
+          <w:b/>
+          <w:bCs/>
+          <w:noProof/>
+          <w:u w:val="single"/>
+        </w:rPr>
+      </w:pPr>
+      <w:r>
+        <w:rPr>
+          <w:b/>
+          <w:bCs/>
+          <w:noProof/>
+          <w:u w:val="single"/>
+        </w:rPr>
+        <w:t xml:space="preserve">2. </w:t>
+      </w:r>
+      <w:r>
+        <w:rPr>
+          <w:b/>
+          <w:bCs/>
+          <w:noProof/>
+          <w:u w:val="single"/>
+        </w:rPr>
+        <w:t>Validación y publicación de páginas</w:t>
+      </w:r>
+    </w:p>
+    <w:p>
+      <w:pPr>
+        <w:tabs>
+          <w:tab w:val="left" w:pos="3181"/>
+        </w:tabs>
+      </w:pPr>
+      <w:r>
+        <w:t>Para la validación de las archivos HTML se ha usado la página</w:t>
+      </w:r>
+      <w:r>
+        <w:t xml:space="preserve"> </w:t>
+      </w:r>
+      <w:hyperlink r:id="rId7" w:history="1">
+        <w:r>
+          <w:rPr>
+            <w:rStyle w:val="Hipervnculo"/>
+          </w:rPr>
+          <w:t>https://validator.w3.org/nu/#file</w:t>
+        </w:r>
+      </w:hyperlink>
+      <w:r>
+        <w:t xml:space="preserve"> </w:t>
+      </w:r>
+      <w:r>
+        <w:t>y se ha comprobado que todos los archivos</w:t>
+      </w:r>
+      <w:r>
+        <w:t xml:space="preserve"> son correctos</w:t>
+      </w:r>
+      <w:r>
+        <w:t>. Para cada uno de ello ha salido un mensaje así:</w:t>
+      </w:r>
+    </w:p>
+    <w:p>
+      <w:pPr>
+        <w:tabs>
+          <w:tab w:val="left" w:pos="3181"/>
+        </w:tabs>
+      </w:pPr>
+      <w:r>
+        <w:drawing>
+          <wp:inline distT="0" distB="0" distL="0" distR="0" wp14:anchorId="31779FD0" wp14:editId="71E05E62">
+            <wp:extent cx="5400040" cy="801370"/>
+            <wp:effectExtent l="0" t="0" r="0" b="0"/>
+            <wp:docPr id="4" name="Imagen 4"/>
+            <wp:cNvGraphicFramePr>
+              <a:graphicFrameLocks xmlns:a="http://schemas.openxmlformats.org/drawingml/2006/main" noChangeAspect="1"/>
+            </wp:cNvGraphicFramePr>
+            <a:graphic xmlns:a="http://schemas.openxmlformats.org/drawingml/2006/main">
+              <a:graphicData uri="http://schemas.openxmlformats.org/drawingml/2006/picture">
+                <pic:pic xmlns:pic="http://schemas.openxmlformats.org/drawingml/2006/picture">
+                  <pic:nvPicPr>
+                    <pic:cNvPr id="1" name=""/>
+                    <pic:cNvPicPr/>
+                  </pic:nvPicPr>
+                  <pic:blipFill>
+                    <a:blip r:embed="rId8"/>
+                    <a:stretch>
+                      <a:fillRect/>
+                    </a:stretch>
+                  </pic:blipFill>
+                  <pic:spPr>
+                    <a:xfrm>
+                      <a:off x="0" y="0"/>
+                      <a:ext cx="5400040" cy="801370"/>
+                    </a:xfrm>
+                    <a:prstGeom prst="rect">
+                      <a:avLst/>
+                    </a:prstGeom>
+                  </pic:spPr>
+                </pic:pic>
+              </a:graphicData>
+            </a:graphic>
+          </wp:inline>
+        </w:drawing>
+      </w:r>
+    </w:p>
+    <w:p>
+      <w:pPr>
+        <w:tabs>
+          <w:tab w:val="left" w:pos="3181"/>
+        </w:tabs>
+      </w:pPr>
+      <w:r>
+        <w:rPr>
+          <w:noProof/>
+          <w:u w:val="single"/>
+        </w:rPr>
+        <w:drawing>
+          <wp:anchor distT="0" distB="0" distL="114300" distR="114300" simplePos="0" relativeHeight="251661312" behindDoc="0" locked="0" layoutInCell="1" allowOverlap="1" wp14:anchorId="505EB8E4" wp14:editId="6B65E947">
+            <wp:simplePos x="0" y="0"/>
+            <wp:positionH relativeFrom="margin">
+              <wp:posOffset>129540</wp:posOffset>
+            </wp:positionH>
+            <wp:positionV relativeFrom="paragraph">
+              <wp:posOffset>2026920</wp:posOffset>
+            </wp:positionV>
+            <wp:extent cx="4667250" cy="1943735"/>
+            <wp:effectExtent l="0" t="0" r="0" b="0"/>
+            <wp:wrapTopAndBottom/>
+            <wp:docPr id="2" name="Imagen 2"/>
+            <wp:cNvGraphicFramePr>
+              <a:graphicFrameLocks xmlns:a="http://schemas.openxmlformats.org/drawingml/2006/main" noChangeAspect="1"/>
+            </wp:cNvGraphicFramePr>
+            <a:graphic xmlns:a="http://schemas.openxmlformats.org/drawingml/2006/main">
+              <a:graphicData uri="http://schemas.openxmlformats.org/drawingml/2006/picture">
+                <pic:pic xmlns:pic="http://schemas.openxmlformats.org/drawingml/2006/picture">
+                  <pic:nvPicPr>
+                    <pic:cNvPr id="1" name=""/>
+                    <pic:cNvPicPr/>
+                  </pic:nvPicPr>
+                  <pic:blipFill>
+                    <a:blip r:embed="rId9">
+                      <a:extLst>
+                        <a:ext uri="{28A0092B-C50C-407E-A947-70E740481C1C}">
+                          <a14:useLocalDpi xmlns:a14="http://schemas.microsoft.com/office/drawing/2010/main" val="0"/>
+                        </a:ext>
+                      </a:extLst>
+                    </a:blip>
+                    <a:stretch>
+                      <a:fillRect/>
+                    </a:stretch>
+                  </pic:blipFill>
+                  <pic:spPr>
+                    <a:xfrm>
+                      <a:off x="0" y="0"/>
+                      <a:ext cx="4667250" cy="1943735"/>
+                    </a:xfrm>
+                    <a:prstGeom prst="rect">
+                      <a:avLst/>
+                    </a:prstGeom>
+                  </pic:spPr>
+                </pic:pic>
+              </a:graphicData>
+            </a:graphic>
+            <wp14:sizeRelH relativeFrom="margin">
+              <wp14:pctWidth>0</wp14:pctWidth>
+            </wp14:sizeRelH>
+            <wp14:sizeRelV relativeFrom="margin">
+              <wp14:pctHeight>0</wp14:pctHeight>
+            </wp14:sizeRelV>
+          </wp:anchor>
+        </w:drawing>
+      </w:r>
+      <w:r>
+        <w:rPr>
+          <w:b/>
+          <w:bCs/>
+          <w:noProof/>
+        </w:rPr>
+        <w:drawing>
+          <wp:anchor distT="0" distB="0" distL="114300" distR="114300" simplePos="0" relativeHeight="251660288" behindDoc="0" locked="0" layoutInCell="1" allowOverlap="1" wp14:anchorId="3BF0994D" wp14:editId="7B55C428">
+            <wp:simplePos x="0" y="0"/>
+            <wp:positionH relativeFrom="margin">
+              <wp:posOffset>139065</wp:posOffset>
+            </wp:positionH>
+            <wp:positionV relativeFrom="paragraph">
+              <wp:posOffset>617220</wp:posOffset>
+            </wp:positionV>
+            <wp:extent cx="4658995" cy="1371600"/>
+            <wp:effectExtent l="0" t="0" r="8255" b="0"/>
+            <wp:wrapTopAndBottom/>
+            <wp:docPr id="1" name="Imagen 1"/>
+            <wp:cNvGraphicFramePr>
+              <a:graphicFrameLocks xmlns:a="http://schemas.openxmlformats.org/drawingml/2006/main" noChangeAspect="1"/>
+            </wp:cNvGraphicFramePr>
+            <a:graphic xmlns:a="http://schemas.openxmlformats.org/drawingml/2006/main">
+              <a:graphicData uri="http://schemas.openxmlformats.org/drawingml/2006/picture">
+                <pic:pic xmlns:pic="http://schemas.openxmlformats.org/drawingml/2006/picture">
+                  <pic:nvPicPr>
+                    <pic:cNvPr id="1" name=""/>
+                    <pic:cNvPicPr/>
+                  </pic:nvPicPr>
+                  <pic:blipFill rotWithShape="1">
+                    <a:blip r:embed="rId10">
+                      <a:extLst>
+                        <a:ext uri="{28A0092B-C50C-407E-A947-70E740481C1C}">
+                          <a14:useLocalDpi xmlns:a14="http://schemas.microsoft.com/office/drawing/2010/main" val="0"/>
+                        </a:ext>
+                      </a:extLst>
+                    </a:blip>
+                    <a:srcRect b="55561"/>
+                    <a:stretch/>
+                  </pic:blipFill>
+                  <pic:spPr bwMode="auto">
+                    <a:xfrm>
+                      <a:off x="0" y="0"/>
+                      <a:ext cx="4658995" cy="1371600"/>
+                    </a:xfrm>
+                    <a:prstGeom prst="rect">
+                      <a:avLst/>
+                    </a:prstGeom>
+                    <a:ln>
+                      <a:noFill/>
+                    </a:ln>
+                    <a:extLst>
+                      <a:ext uri="{53640926-AAD7-44D8-BBD7-CCE9431645EC}">
+                        <a14:shadowObscured xmlns:a14="http://schemas.microsoft.com/office/drawing/2010/main"/>
+                      </a:ext>
+                    </a:extLst>
+                  </pic:spPr>
+                </pic:pic>
+              </a:graphicData>
+            </a:graphic>
+            <wp14:sizeRelH relativeFrom="margin">
+              <wp14:pctWidth>0</wp14:pctWidth>
+            </wp14:sizeRelH>
+            <wp14:sizeRelV relativeFrom="margin">
+              <wp14:pctHeight>0</wp14:pctHeight>
+            </wp14:sizeRelV>
+          </wp:anchor>
+        </w:drawing>
+      </w:r>
+      <w:r>
+        <w:t xml:space="preserve">Una vez comprobadas </w:t>
+      </w:r>
+      <w:r>
+        <w:t>las páginas subimos los archivos</w:t>
+      </w:r>
+      <w:r>
+        <w:t xml:space="preserve"> a nuestro servidor </w:t>
+      </w:r>
+      <w:r>
+        <w:t>Apache</w:t>
+      </w:r>
+      <w:r>
+        <w:t xml:space="preserve"> </w:t>
+      </w:r>
+      <w:r>
+        <w:t>en la ruta de nuestra máquina virtual /</w:t>
+      </w:r>
+      <w:proofErr w:type="spellStart"/>
+      <w:r>
+        <w:t>var</w:t>
+      </w:r>
+      <w:proofErr w:type="spellEnd"/>
+      <w:r>
+        <w:t>/www/</w:t>
+      </w:r>
+      <w:proofErr w:type="spellStart"/>
+      <w:r>
+        <w:t>html</w:t>
+      </w:r>
+      <w:proofErr w:type="spellEnd"/>
+      <w:r>
+        <w:t>, una vez hecho esto reiniciamos el servidor:</w:t>
+      </w:r>
+    </w:p>
+    <w:p>
+      <w:pPr>
+        <w:tabs>
+          <w:tab w:val="left" w:pos="3181"/>
+        </w:tabs>
+      </w:pPr>
+    </w:p>
+    <w:p>
+      <w:pPr>
+        <w:tabs>
+          <w:tab w:val="left" w:pos="3181"/>
+        </w:tabs>
+      </w:pPr>
+    </w:p>
+    <w:p>
+      <w:pPr>
+        <w:tabs>
+          <w:tab w:val="left" w:pos="3181"/>
+        </w:tabs>
+      </w:pPr>
+    </w:p>
+    <w:p>
+      <w:pPr>
+        <w:tabs>
+          <w:tab w:val="left" w:pos="3181"/>
+        </w:tabs>
+        <w:rPr>
+          <w:b/>
+          <w:bCs/>
+          <w:u w:val="single"/>
+        </w:rPr>
+      </w:pPr>
+      <w:r>
+        <w:rPr>
+          <w:b/>
+          <w:bCs/>
+          <w:u w:val="single"/>
+        </w:rPr>
+        <w:lastRenderedPageBreak/>
+        <w:t xml:space="preserve">3. </w:t>
+      </w:r>
+      <w:r>
+        <w:rPr>
+          <w:b/>
+          <w:bCs/>
+          <w:u w:val="single"/>
+        </w:rPr>
+        <w:t>Resultado final</w:t>
+      </w:r>
+    </w:p>
+    <w:p>
+      <w:pPr>
+        <w:tabs>
+          <w:tab w:val="left" w:pos="3181"/>
+        </w:tabs>
+        <w:rPr>
+          <w:b/>
+          <w:bCs/>
+        </w:rPr>
+      </w:pPr>
+      <w:r>
+        <w:rPr>
+          <w:b/>
+          <w:bCs/>
+        </w:rPr>
+        <w:t>i</w:t>
+      </w:r>
+      <w:r>
+        <w:rPr>
+          <w:b/>
+          <w:bCs/>
+        </w:rPr>
+        <w:t>ndex.html</w:t>
+      </w:r>
+      <w:bookmarkStart w:id="0" w:name="_GoBack"/>
+      <w:bookmarkEnd w:id="0"/>
+    </w:p>
+    <w:p>
+      <w:pPr>
+        <w:tabs>
+          <w:tab w:val="left" w:pos="3181"/>
+        </w:tabs>
+        <w:rPr>
+          <w:b/>
+          <w:bCs/>
+        </w:rPr>
+      </w:pPr>
+      <w:r>
+        <w:rPr>
+          <w:b/>
+          <w:bCs/>
+        </w:rPr>
+        <w:t>c</w:t>
+      </w:r>
+      <w:r>
+        <w:rPr>
+          <w:b/>
+          <w:bCs/>
+        </w:rPr>
+        <w:t>omponentes.html</w:t>
+      </w:r>
+    </w:p>
+    <w:p>
+      <w:pPr>
+        <w:tabs>
+          <w:tab w:val="left" w:pos="3181"/>
+        </w:tabs>
+        <w:rPr>
+          <w:b/>
+          <w:bCs/>
+        </w:rPr>
+      </w:pPr>
+      <w:r>
+        <w:rPr>
+          <w:b/>
+          <w:bCs/>
+        </w:rPr>
+        <w:t>conctactUs.html</w:t>
+      </w:r>
+    </w:p>
+    <w:p>
+      <w:pPr>
+        <w:tabs>
+          <w:tab w:val="left" w:pos="3181"/>
+        </w:tabs>
+        <w:rPr>
+          <w:b/>
+          <w:bCs/>
+        </w:rPr>
+      </w:pPr>
+      <w:r>
+        <w:rPr>
+          <w:b/>
+          <w:bCs/>
+        </w:rPr>
+        <w:t>formularioOpina.html</w:t>
+      </w:r>
+    </w:p>
+    <w:p>
+      <w:pPr>
+        <w:tabs>
+          <w:tab w:val="left" w:pos="3181"/>
+        </w:tabs>
+        <w:rPr>
+          <w:b/>
+          <w:bCs/>
+        </w:rPr>
+      </w:pPr>
+      <w:r>
+        <w:rPr>
+          <w:b/>
+          <w:bCs/>
+        </w:rPr>
+        <w:t>formularioPcAMedida.html</w:t>
+      </w:r>
+    </w:p>
+    <w:p>
+      <w:pPr>
+        <w:tabs>
+          <w:tab w:val="left" w:pos="3181"/>
+        </w:tabs>
+        <w:rPr>
+          <w:b/>
+          <w:bCs/>
+        </w:rPr>
+      </w:pPr>
+      <w:r>
+        <w:rPr>
+          <w:b/>
+          <w:bCs/>
+        </w:rPr>
+        <w:t>formularioQuejas.html</w:t>
+      </w:r>
+    </w:p>
+    <w:p>
+      <w:pPr>
+        <w:tabs>
+          <w:tab w:val="left" w:pos="3181"/>
+        </w:tabs>
+        <w:rPr>
+          <w:b/>
+          <w:bCs/>
+        </w:rPr>
+      </w:pPr>
+      <w:r>
+        <w:rPr>
+          <w:b/>
+          <w:bCs/>
+        </w:rPr>
+        <w:t>monitores.html</w:t>
+      </w:r>
+    </w:p>
+    <w:p>
+      <w:pPr>
+        <w:tabs>
+          <w:tab w:val="left" w:pos="3181"/>
+        </w:tabs>
+        <w:rPr>
+          <w:b/>
+          <w:bCs/>
+        </w:rPr>
+      </w:pPr>
+      <w:proofErr w:type="spellStart"/>
+      <w:proofErr w:type="gramStart"/>
+      <w:r>
+        <w:rPr>
+          <w:b/>
+          <w:bCs/>
+        </w:rPr>
+        <w:t>perifericos.hmtl</w:t>
+      </w:r>
+      <w:proofErr w:type="spellEnd"/>
+      <w:proofErr w:type="gramEnd"/>
+    </w:p>
+    <w:p>
+      <w:pPr>
+        <w:tabs>
+          <w:tab w:val="left" w:pos="3181"/>
+        </w:tabs>
+        <w:rPr>
+          <w:b/>
+          <w:bCs/>
+        </w:rPr>
+      </w:pPr>
+      <w:r>
+        <w:rPr>
+          <w:b/>
+          <w:bCs/>
+        </w:rPr>
+        <w:t>precios.html</w:t>
+      </w:r>
+    </w:p>
+    <w:p>
+      <w:pPr>
+        <w:tabs>
+          <w:tab w:val="left" w:pos="3181"/>
+        </w:tabs>
+        <w:rPr>
+          <w:b/>
+          <w:bCs/>
+        </w:rPr>
+      </w:pPr>
+      <w:proofErr w:type="spellStart"/>
+      <w:proofErr w:type="gramStart"/>
+      <w:r>
+        <w:rPr>
+          <w:b/>
+          <w:bCs/>
+        </w:rPr>
+        <w:t>software.hmtl</w:t>
+      </w:r>
+      <w:proofErr w:type="spellEnd"/>
+      <w:proofErr w:type="gramEnd"/>
+    </w:p>
+    <w:p>
+      <w:pPr>
+        <w:tabs>
+          <w:tab w:val="left" w:pos="3181"/>
+        </w:tabs>
+        <w:rPr>
+          <w:b/>
+          <w:bCs/>
+        </w:rPr>
+      </w:pPr>
+    </w:p>
+    <w:p>
+      <w:pPr>
+        <w:tabs>
+          <w:tab w:val="left" w:pos="3181"/>
+        </w:tabs>
+        <w:rPr>
+          <w:b/>
+          <w:bCs/>
+          <w:u w:val="single"/>
+        </w:rPr>
+      </w:pPr>
+      <w:r>
+        <w:rPr>
+          <w:b/>
+          <w:bCs/>
+          <w:u w:val="single"/>
+        </w:rPr>
+        <w:t>4. Archivo XML</w:t>
+      </w:r>
+    </w:p>
+    <w:p>
+      <w:pPr>
+        <w:tabs>
+          <w:tab w:val="left" w:pos="3181"/>
+        </w:tabs>
+      </w:pPr>
+      <w:r>
+        <w:t xml:space="preserve">Finalmente se ha creado una archivo XML para almacenar los datos, en este caso, referentes a artículos en </w:t>
+      </w:r>
+      <w:r>
+        <w:t>rebajas, para posteriormente hacer una tabla con ellos en XML. Esta ha sido la estructura usada:</w:t>
+      </w:r>
+    </w:p>
+    <w:p>
+      <w:pPr>
+        <w:tabs>
+          <w:tab w:val="left" w:pos="3181"/>
+        </w:tabs>
+        <w:jc w:val="center"/>
+      </w:pPr>
+      <w:r>
+        <w:drawing>
+          <wp:inline distT="0" distB="0" distL="0" distR="0" wp14:anchorId="37AD1465" wp14:editId="776FE048">
+            <wp:extent cx="5400040" cy="1852295"/>
+            <wp:effectExtent l="0" t="0" r="0" b="0"/>
+            <wp:docPr id="5" name="Imagen 5"/>
+            <wp:cNvGraphicFramePr>
+              <a:graphicFrameLocks xmlns:a="http://schemas.openxmlformats.org/drawingml/2006/main" noChangeAspect="1"/>
+            </wp:cNvGraphicFramePr>
+            <a:graphic xmlns:a="http://schemas.openxmlformats.org/drawingml/2006/main">
+              <a:graphicData uri="http://schemas.openxmlformats.org/drawingml/2006/picture">
+                <pic:pic xmlns:pic="http://schemas.openxmlformats.org/drawingml/2006/picture">
+                  <pic:nvPicPr>
+                    <pic:cNvPr id="1" name=""/>
+                    <pic:cNvPicPr/>
+                  </pic:nvPicPr>
+                  <pic:blipFill>
+                    <a:blip r:embed="rId11"/>
+                    <a:stretch>
+                      <a:fillRect/>
+                    </a:stretch>
+                  </pic:blipFill>
+                  <pic:spPr>
+                    <a:xfrm>
+                      <a:off x="0" y="0"/>
+                      <a:ext cx="5400040" cy="1852295"/>
+                    </a:xfrm>
+                    <a:prstGeom prst="rect">
+                      <a:avLst/>
+                    </a:prstGeom>
+                  </pic:spPr>
+                </pic:pic>
+              </a:graphicData>
+            </a:graphic>
+          </wp:inline>
+        </w:drawing>
+      </w:r>
+    </w:p>
+    <w:p>
+      <w:pPr>
+        <w:tabs>
+          <w:tab w:val="left" w:pos="3181"/>
+        </w:tabs>
+        <w:rPr>
+          <w:b/>
+          <w:bCs/>
+        </w:rPr>
+      </w:pPr>
+    </w:p>
+    <w:p>
+      <w:pPr>
+        <w:tabs>
+          <w:tab w:val="left" w:pos="3181"/>
+        </w:tabs>
+        <w:rPr>
+          <w:b/>
+          <w:bCs/>
+        </w:rPr>
+      </w:pPr>
+    </w:p>
+    <w:p>
+      <w:pPr>
+        <w:tabs>
+          <w:tab w:val="left" w:pos="3181"/>
+        </w:tabs>
+        <w:rPr>
+          <w:b/>
+          <w:bCs/>
+        </w:rPr>
+      </w:pPr>
     </w:p>
     <w:sectPr>
       <w:pgSz w:w="11906" w:h="16838"/>
@@ -209,6 +901,56 @@
     </w:sectPr>
   </w:body>
 </w:document>
+</file>
+
+<file path=word/endnotes.xml><?xml version="1.0" encoding="utf-8"?>
+<w:endnotes xmlns:wpc="http://schemas.microsoft.com/office/word/2010/wordprocessingCanvas" xmlns:cx="http://schemas.microsoft.com/office/drawing/2014/chartex" xmlns:cx1="http://schemas.microsoft.com/office/drawing/2015/9/8/chartex" xmlns:cx2="http://schemas.microsoft.com/office/drawing/2015/10/21/chartex" xmlns:cx3="http://schemas.microsoft.com/office/drawing/2016/5/9/chartex" xmlns:cx4="http://schemas.microsoft.com/office/drawing/2016/5/10/chartex" xmlns:cx5="http://schemas.microsoft.com/office/drawing/2016/5/11/chartex" xmlns:cx6="http://schemas.microsoft.com/office/drawing/2016/5/12/chartex" xmlns:cx7="http://schemas.microsoft.com/office/drawing/2016/5/13/chartex" xmlns:cx8="http://schemas.microsoft.com/office/drawing/2016/5/14/chartex" xmlns:mc="http://schemas.openxmlformats.org/markup-compatibility/2006" xmlns:aink="http://schemas.microsoft.com/office/drawing/2016/ink" xmlns:am3d="http://schemas.microsoft.com/office/drawing/2017/model3d" xmlns:o="urn:schemas-microsoft-com:office:office" xmlns:r="http://schemas.openxmlformats.org/officeDocument/2006/relationships" xmlns:m="http://schemas.openxmlformats.org/officeDocument/2006/math" xmlns:v="urn:schemas-microsoft-com:vml" xmlns:wp14="http://schemas.microsoft.com/office/word/2010/wordprocessingDrawing" xmlns:wp="http://schemas.openxmlformats.org/drawingml/2006/wordprocessingDrawing" xmlns:w10="urn:schemas-microsoft-com:office:word" xmlns:w="http://schemas.openxmlformats.org/wordprocessingml/2006/main" xmlns:w14="http://schemas.microsoft.com/office/word/2010/wordml" xmlns:w15="http://schemas.microsoft.com/office/word/2012/wordml" xmlns:w16cid="http://schemas.microsoft.com/office/word/2016/wordml/cid" xmlns:w16se="http://schemas.microsoft.com/office/word/2015/wordml/symex" xmlns:wpg="http://schemas.microsoft.com/office/word/2010/wordprocessingGroup" xmlns:wpi="http://schemas.microsoft.com/office/word/2010/wordprocessingInk" xmlns:wne="http://schemas.microsoft.com/office/word/2006/wordml" xmlns:wps="http://schemas.microsoft.com/office/word/2010/wordprocessingShape" mc:Ignorable="w14 w15 w16se w16cid wp14">
+  <w:endnote w:type="separator" w:id="-1">
+    <w:p>
+      <w:pPr>
+        <w:spacing w:after="0" w:line="240" w:lineRule="auto"/>
+      </w:pPr>
+      <w:r>
+        <w:separator/>
+      </w:r>
+    </w:p>
+  </w:endnote>
+  <w:endnote w:type="continuationSeparator" w:id="0">
+    <w:p>
+      <w:pPr>
+        <w:spacing w:after="0" w:line="240" w:lineRule="auto"/>
+      </w:pPr>
+      <w:r>
+        <w:continuationSeparator/>
+      </w:r>
+    </w:p>
+  </w:endnote>
+</w:endnotes>
+</file>
+
+<file path=word/footnotes.xml><?xml version="1.0" encoding="utf-8"?>
+<w:footnotes xmlns:wpc="http://schemas.microsoft.com/office/word/2010/wordprocessingCanvas" xmlns:cx="http://schemas.microsoft.com/office/drawing/2014/chartex" xmlns:cx1="http://schemas.microsoft.com/office/drawing/2015/9/8/chartex" xmlns:cx2="http://schemas.microsoft.com/office/drawing/2015/10/21/chartex" xmlns:cx3="http://schemas.microsoft.com/office/drawing/2016/5/9/chartex" xmlns:cx4="http://schemas.microsoft.com/office/drawing/2016/5/10/chartex" xmlns:cx5="http://schemas.microsoft.com/office/drawing/2016/5/11/chartex" xmlns:cx6="http://schemas.microsoft.com/office/drawing/2016/5/12/chartex" xmlns:cx7="http://schemas.microsoft.com/office/drawing/2016/5/13/chartex" xmlns:cx8="http://schemas.microsoft.com/office/drawing/2016/5/14/chartex" xmlns:mc="http://schemas.openxmlformats.org/markup-compatibility/2006" xmlns:aink="http://schemas.microsoft.com/office/drawing/2016/ink" xmlns:am3d="http://schemas.microsoft.com/office/drawing/2017/model3d" xmlns:o="urn:schemas-microsoft-com:office:office" xmlns:r="http://schemas.openxmlformats.org/officeDocument/2006/relationships" xmlns:m="http://schemas.openxmlformats.org/officeDocument/2006/math" xmlns:v="urn:schemas-microsoft-com:vml" xmlns:wp14="http://schemas.microsoft.com/office/word/2010/wordprocessingDrawing" xmlns:wp="http://schemas.openxmlformats.org/drawingml/2006/wordprocessingDrawing" xmlns:w10="urn:schemas-microsoft-com:office:word" xmlns:w="http://schemas.openxmlformats.org/wordprocessingml/2006/main" xmlns:w14="http://schemas.microsoft.com/office/word/2010/wordml" xmlns:w15="http://schemas.microsoft.com/office/word/2012/wordml" xmlns:w16cid="http://schemas.microsoft.com/office/word/2016/wordml/cid" xmlns:w16se="http://schemas.microsoft.com/office/word/2015/wordml/symex" xmlns:wpg="http://schemas.microsoft.com/office/word/2010/wordprocessingGroup" xmlns:wpi="http://schemas.microsoft.com/office/word/2010/wordprocessingInk" xmlns:wne="http://schemas.microsoft.com/office/word/2006/wordml" xmlns:wps="http://schemas.microsoft.com/office/word/2010/wordprocessingShape" mc:Ignorable="w14 w15 w16se w16cid wp14">
+  <w:footnote w:type="separator" w:id="-1">
+    <w:p>
+      <w:pPr>
+        <w:spacing w:after="0" w:line="240" w:lineRule="auto"/>
+      </w:pPr>
+      <w:r>
+        <w:separator/>
+      </w:r>
+    </w:p>
+  </w:footnote>
+  <w:footnote w:type="continuationSeparator" w:id="0">
+    <w:p>
+      <w:pPr>
+        <w:spacing w:after="0" w:line="240" w:lineRule="auto"/>
+      </w:pPr>
+      <w:r>
+        <w:continuationSeparator/>
+      </w:r>
+    </w:p>
+  </w:footnote>
+</w:footnotes>
 </file>
 
 <file path=word/styles.xml><?xml version="1.0" encoding="utf-8"?>
@@ -334,6 +1076,7 @@
     <w:lsdException w:name="HTML Sample" w:semiHidden="1" w:unhideWhenUsed="1"/>
     <w:lsdException w:name="HTML Typewriter" w:semiHidden="1" w:unhideWhenUsed="1"/>
     <w:lsdException w:name="HTML Variable" w:semiHidden="1" w:unhideWhenUsed="1"/>
+    <w:lsdException w:name="Normal Table" w:semiHidden="1" w:unhideWhenUsed="1"/>
     <w:lsdException w:name="annotation subject" w:semiHidden="1" w:unhideWhenUsed="1"/>
     <w:lsdException w:name="No List" w:semiHidden="1" w:unhideWhenUsed="1"/>
     <w:lsdException w:name="Outline List 1" w:semiHidden="1" w:unhideWhenUsed="1"/>
@@ -380,8 +1123,10 @@
     <w:lsdException w:name="Table Subtle 2" w:semiHidden="1" w:unhideWhenUsed="1"/>
     <w:lsdException w:name="Table Web 1" w:semiHidden="1" w:unhideWhenUsed="1"/>
     <w:lsdException w:name="Table Web 2" w:semiHidden="1" w:unhideWhenUsed="1"/>
+    <w:lsdException w:name="Table Web 3" w:semiHidden="1" w:unhideWhenUsed="1"/>
     <w:lsdException w:name="Balloon Text" w:semiHidden="1" w:unhideWhenUsed="1"/>
     <w:lsdException w:name="Table Grid" w:uiPriority="39"/>
+    <w:lsdException w:name="Table Theme" w:semiHidden="1" w:unhideWhenUsed="1"/>
     <w:lsdException w:name="Placeholder Text" w:semiHidden="1"/>
     <w:lsdException w:name="No Spacing" w:uiPriority="1" w:qFormat="1"/>
     <w:lsdException w:name="Light Shading" w:uiPriority="60"/>
@@ -649,6 +1394,84 @@
       <w:color w:val="000000"/>
       <w:sz w:val="24"/>
       <w:szCs w:val="24"/>
+    </w:rPr>
+  </w:style>
+  <w:style w:type="paragraph" w:styleId="Encabezado">
+    <w:name w:val="header"/>
+    <w:basedOn w:val="Normal"/>
+    <w:link w:val="EncabezadoCar"/>
+    <w:uiPriority w:val="99"/>
+    <w:unhideWhenUsed/>
+    <w:rsid w:val="0011342E"/>
+    <w:pPr>
+      <w:tabs>
+        <w:tab w:val="center" w:pos="4252"/>
+        <w:tab w:val="right" w:pos="8504"/>
+      </w:tabs>
+      <w:spacing w:after="0" w:line="240" w:lineRule="auto"/>
+    </w:pPr>
+  </w:style>
+  <w:style w:type="character" w:customStyle="1" w:styleId="EncabezadoCar">
+    <w:name w:val="Encabezado Car"/>
+    <w:basedOn w:val="Fuentedeprrafopredeter"/>
+    <w:link w:val="Encabezado"/>
+    <w:uiPriority w:val="99"/>
+    <w:rsid w:val="0011342E"/>
+  </w:style>
+  <w:style w:type="paragraph" w:styleId="Piedepgina">
+    <w:name w:val="footer"/>
+    <w:basedOn w:val="Normal"/>
+    <w:link w:val="PiedepginaCar"/>
+    <w:uiPriority w:val="99"/>
+    <w:unhideWhenUsed/>
+    <w:rsid w:val="0011342E"/>
+    <w:pPr>
+      <w:tabs>
+        <w:tab w:val="center" w:pos="4252"/>
+        <w:tab w:val="right" w:pos="8504"/>
+      </w:tabs>
+      <w:spacing w:after="0" w:line="240" w:lineRule="auto"/>
+    </w:pPr>
+  </w:style>
+  <w:style w:type="character" w:customStyle="1" w:styleId="PiedepginaCar">
+    <w:name w:val="Pie de página Car"/>
+    <w:basedOn w:val="Fuentedeprrafopredeter"/>
+    <w:link w:val="Piedepgina"/>
+    <w:uiPriority w:val="99"/>
+    <w:rsid w:val="0011342E"/>
+  </w:style>
+  <w:style w:type="paragraph" w:styleId="Prrafodelista">
+    <w:name w:val="List Paragraph"/>
+    <w:basedOn w:val="Normal"/>
+    <w:uiPriority w:val="34"/>
+    <w:qFormat/>
+    <w:rsid w:val="006D26CE"/>
+    <w:pPr>
+      <w:ind w:left="720"/>
+      <w:contextualSpacing/>
+    </w:pPr>
+  </w:style>
+  <w:style w:type="character" w:styleId="Hipervnculo">
+    <w:name w:val="Hyperlink"/>
+    <w:basedOn w:val="Fuentedeprrafopredeter"/>
+    <w:uiPriority w:val="99"/>
+    <w:unhideWhenUsed/>
+    <w:rsid w:val="00B65B35"/>
+    <w:rPr>
+      <w:color w:val="0563C1" w:themeColor="hyperlink"/>
+      <w:u w:val="single"/>
+    </w:rPr>
+  </w:style>
+  <w:style w:type="character" w:styleId="Mencinsinresolver">
+    <w:name w:val="Unresolved Mention"/>
+    <w:basedOn w:val="Fuentedeprrafopredeter"/>
+    <w:uiPriority w:val="99"/>
+    <w:semiHidden/>
+    <w:unhideWhenUsed/>
+    <w:rsid w:val="00B65B35"/>
+    <w:rPr>
+      <w:color w:val="605E5C"/>
+      <w:shd w:val="clear" w:color="auto" w:fill="E1DFDD"/>
     </w:rPr>
   </w:style>
 </w:styles>

</xml_diff>